<commit_message>
Início da introdução (Não liga pros erros grosseiros agora, ainda não fiz uma releitura e tb estou sem o idioma pt-br no word pra me ajudar na gramática hahaha
</commit_message>
<xml_diff>
--- a/Rascunho - Victor.docx
+++ b/Rascunho - Victor.docx
@@ -448,8 +448,7 @@
           <w:sz w:val="20"/>
           <w:szCs w:val="20"/>
         </w:rPr>
-        <w:t>“Interdependence reflects the degree to which
-the job depends on others and others depend on it to complete the work. As such, interdependence reflects the “connectedness” of jobs to each other. Integral to this definition are two distinct forms of interdependence: (a) the extent to which work flows from one job to other jobs (initiated interdependence) and (b) the extent to which a job is affected by work from other jobs (received interdependence).”</w:t>
+        <w:t>“Interdependence reflects the degree to which the job depends on others and others depend on it to complete the work. As such, interdependence reflects the “connectedness” of jobs to each other. Integral to this definition are two distinct forms of interdependence: (a) the extent to which work flows from one job to other jobs (initiated interdependence) and (b) the extent to which a job is affected by work from other jobs (received interdependence).”</w:t>
       </w:r>
     </w:p>
     <w:p>
@@ -914,8 +913,7 @@
         <w:rPr>
           <w:b/>
         </w:rPr>
-        <w:t>Kozlowski, S. W. J.
-Klein, K. J.</w:t>
+        <w:t>Kozlowski, S. W. J. Klein, K. J.</w:t>
       </w:r>
       <w:proofErr w:type="gramEnd"/>
     </w:p>
@@ -1041,8 +1039,7 @@
         <w:rPr>
           <w:b/>
         </w:rPr>
-        <w:t xml:space="preserve">
-Salas, Eduardo</w:t>
+        <w:t xml:space="preserve"> Salas, Eduardo</w:t>
       </w:r>
     </w:p>
     <w:p>
@@ -1165,12 +1162,14 @@
     <w:p>
       <w:pPr>
         <w:rPr>
-          <w:sz w:val="20"/>
-          <w:szCs w:val="20"/>
-        </w:rPr>
-      </w:pPr>
-      <w:r>
-        <w:rPr>
+          <w:color w:val="0000FF"/>
+          <w:sz w:val="20"/>
+          <w:szCs w:val="20"/>
+        </w:rPr>
+      </w:pPr>
+      <w:r>
+        <w:rPr>
+          <w:color w:val="0000FF"/>
           <w:sz w:val="20"/>
           <w:szCs w:val="20"/>
           <w:highlight w:val="lightGray"/>
@@ -1179,6 +1178,7 @@
       </w:r>
       <w:r>
         <w:rPr>
+          <w:color w:val="0000FF"/>
           <w:sz w:val="20"/>
           <w:szCs w:val="20"/>
           <w:highlight w:val="lightGray"/>
@@ -1187,6 +1187,7 @@
       </w:r>
       <w:r>
         <w:rPr>
+          <w:color w:val="0000FF"/>
           <w:sz w:val="20"/>
           <w:szCs w:val="20"/>
           <w:highlight w:val="lightGray"/>
@@ -1195,6 +1196,7 @@
       </w:r>
       <w:r>
         <w:rPr>
+          <w:color w:val="0000FF"/>
           <w:sz w:val="20"/>
           <w:szCs w:val="20"/>
           <w:highlight w:val="lightGray"/>
@@ -1203,6 +1205,7 @@
       </w:r>
       <w:r>
         <w:rPr>
+          <w:color w:val="0000FF"/>
           <w:sz w:val="20"/>
           <w:szCs w:val="20"/>
           <w:highlight w:val="lightGray"/>
@@ -1417,8 +1420,7 @@
         <w:rPr>
           <w:b/>
         </w:rPr>
-        <w:t>, Frederick P.
-Humphrey, Stephen E.</w:t>
+        <w:t>, Frederick P. Humphrey, Stephen E.</w:t>
       </w:r>
     </w:p>
     <w:p>
@@ -1524,8 +1526,7 @@
         <w:rPr>
           <w:b/>
         </w:rPr>
-        <w:t>, Simon
-Haines III, Victor Y.</w:t>
+        <w:t>, Simon Haines III, Victor Y.</w:t>
       </w:r>
     </w:p>
     <w:p>
@@ -1693,8 +1694,7 @@
           <w:sz w:val="20"/>
           <w:szCs w:val="20"/>
         </w:rPr>
-        <w:t xml:space="preserve">“Initiated task interdependence describes only one half of the relationship. To
-describe the other half, </w:t>
+        <w:t xml:space="preserve">“Initiated task interdependence describes only one half of the relationship. To describe the other half, </w:t>
       </w:r>
       <w:proofErr w:type="spellStart"/>
       <w:r>
@@ -2077,15 +2077,13 @@
         <w:rPr>
           <w:b/>
         </w:rPr>
-        <w:t>de Jong, S B
-Van der Veg</w:t>
-      </w:r>
-      <w:r>
-        <w:rPr>
-          <w:b/>
-        </w:rPr>
-        <w:t xml:space="preserve">, G S
-</w:t>
+        <w:t>de Jong, S B Van der Veg</w:t>
+      </w:r>
+      <w:r>
+        <w:rPr>
+          <w:b/>
+        </w:rPr>
+        <w:t xml:space="preserve">, G S </w:t>
       </w:r>
       <w:proofErr w:type="spellStart"/>
       <w:r>
@@ -2518,8 +2516,7 @@
           <w:szCs w:val="20"/>
           <w:highlight w:val="magenta"/>
         </w:rPr>
-        <w:t>“Task interdependence perceptions refer to a team member’s impressions of the dependency upon
-one another, to some degree, within his or her team to accomplish the work and/or carry out the tasks of the team.”</w:t>
+        <w:t>“Task interdependence perceptions refer to a team member’s impressions of the dependency upon one another, to some degree, within his or her team to accomplish the work and/or carry out the tasks of the team.”</w:t>
       </w:r>
     </w:p>
     <w:p>
@@ -2576,8 +2573,7 @@
           <w:szCs w:val="20"/>
           <w:highlight w:val="magenta"/>
         </w:rPr>
-        <w:t>“Homogeneity of task interdependence perceptions refers to the degree to which team members
-share similar perceptions of task interdependence.”</w:t>
+        <w:t>“Homogeneity of task interdependence perceptions refers to the degree to which team members share similar perceptions of task interdependence.”</w:t>
       </w:r>
     </w:p>
     <w:p>
@@ -2685,8 +2681,7 @@
         <w:rPr>
           <w:b/>
         </w:rPr>
-        <w:t>De Jong, Bart A.
-Dirks, Kurt T.</w:t>
+        <w:t>De Jong, Bart A. Dirks, Kurt T.</w:t>
       </w:r>
     </w:p>
     <w:p>
@@ -2748,16 +2743,7 @@
           <w:szCs w:val="20"/>
           <w:highlight w:val="yellow"/>
         </w:rPr>
-        <w:t>“T</w:t>
-      </w:r>
-      <w:r>
-        <w:rPr>
-          <w:sz w:val="20"/>
-          <w:szCs w:val="20"/>
-          <w:highlight w:val="yellow"/>
-        </w:rPr>
-        <w:t>eams can only capitalize on the benefits of interpersonal trust when there is little asymmetry in perceptions between members. Having even one member perceiving a low level of trust will inhibit
-cooperation within the team, in term harming performance.”</w:t>
+        <w:t>“Teams can only capitalize on the benefits of interpersonal trust when there is little asymmetry in perceptions between members. Having even one member perceiving a low level of trust will inhibit cooperation within the team, in term harming performance.”</w:t>
       </w:r>
     </w:p>
     <w:p/>
@@ -2824,8 +2810,7 @@
         <w:rPr>
           <w:b/>
         </w:rPr>
-        <w:t xml:space="preserve">
-</w:t>
+        <w:t xml:space="preserve"> </w:t>
       </w:r>
       <w:proofErr w:type="spellStart"/>
       <w:r>
@@ -2981,12 +2966,14 @@
       <w:pPr>
         <w:rPr>
           <w:i/>
-          <w:sz w:val="20"/>
-          <w:szCs w:val="20"/>
-        </w:rPr>
-      </w:pPr>
-      <w:r>
-        <w:rPr>
+          <w:color w:val="FF0000"/>
+          <w:sz w:val="20"/>
+          <w:szCs w:val="20"/>
+        </w:rPr>
+      </w:pPr>
+      <w:r>
+        <w:rPr>
+          <w:color w:val="FF0000"/>
           <w:sz w:val="20"/>
           <w:szCs w:val="20"/>
           <w:highlight w:val="lightGray"/>
@@ -2997,6 +2984,7 @@
       <w:r>
         <w:rPr>
           <w:i/>
+          <w:color w:val="FF0000"/>
           <w:sz w:val="20"/>
           <w:szCs w:val="20"/>
           <w:highlight w:val="lightGray"/>
@@ -3102,8 +3090,7 @@
         <w:rPr>
           <w:b/>
         </w:rPr>
-        <w:t xml:space="preserve">Humphrey, Stephen E.
-</w:t>
+        <w:t xml:space="preserve">Humphrey, Stephen E. </w:t>
       </w:r>
       <w:proofErr w:type="spellStart"/>
       <w:r>
@@ -3315,8 +3302,7 @@
         <w:rPr>
           <w:b/>
         </w:rPr>
-        <w:t xml:space="preserve">
-Da Silva, </w:t>
+        <w:t xml:space="preserve"> Da Silva, </w:t>
       </w:r>
       <w:proofErr w:type="spellStart"/>
       <w:r>
@@ -3330,8 +3316,7 @@
         <w:rPr>
           <w:b/>
         </w:rPr>
-        <w:t xml:space="preserve">
-De </w:t>
+        <w:t xml:space="preserve"> De </w:t>
       </w:r>
       <w:proofErr w:type="spellStart"/>
       <w:r>
@@ -3359,8 +3344,7 @@
         <w:rPr>
           <w:b/>
         </w:rPr>
-        <w:t xml:space="preserve">
-</w:t>
+        <w:t xml:space="preserve"> </w:t>
       </w:r>
       <w:proofErr w:type="spellStart"/>
       <w:r>
@@ -3537,8 +3521,7 @@
         <w:rPr>
           <w:b/>
         </w:rPr>
-        <w:t xml:space="preserve">
-</w:t>
+        <w:t xml:space="preserve"> </w:t>
       </w:r>
       <w:proofErr w:type="spellStart"/>
       <w:r>
@@ -3564,8 +3547,7 @@
         <w:rPr>
           <w:b/>
         </w:rPr>
-        <w:t xml:space="preserve">
-</w:t>
+        <w:t xml:space="preserve"> </w:t>
       </w:r>
       <w:proofErr w:type="spellStart"/>
       <w:r>
@@ -3605,156 +3587,116 @@
         <w:rPr>
           <w:b/>
         </w:rPr>
-        <w:t xml:space="preserve">
-Santos, Ronnie E S</w:t>
-      </w:r>
-    </w:p>
-    <w:p>
-      <w:pPr>
-        <w:pStyle w:val="ListParagraph"/>
-        <w:ind w:left="0"/>
-        <w:rPr>
-          <w:sz w:val="20"/>
-          <w:szCs w:val="20"/>
-        </w:rPr>
-      </w:pPr>
-    </w:p>
-    <w:p>
-      <w:pPr>
-        <w:pStyle w:val="ListParagraph"/>
-        <w:ind w:left="0"/>
-        <w:rPr>
-          <w:sz w:val="20"/>
-          <w:szCs w:val="20"/>
-        </w:rPr>
-      </w:pPr>
-      <w:r>
+        <w:t xml:space="preserve"> Santos, Ronnie E S</w:t>
+      </w:r>
+    </w:p>
+    <w:p>
+      <w:pPr>
+        <w:pStyle w:val="ListParagraph"/>
+        <w:ind w:left="0"/>
+        <w:rPr>
+          <w:sz w:val="20"/>
+          <w:szCs w:val="20"/>
+        </w:rPr>
+      </w:pPr>
+    </w:p>
+    <w:p>
+      <w:pPr>
+        <w:pStyle w:val="ListParagraph"/>
+        <w:ind w:left="0"/>
         <w:rPr>
           <w:sz w:val="20"/>
           <w:szCs w:val="20"/>
           <w:highlight w:val="lightGray"/>
-        </w:rPr>
-        <w:t>“Recent research has argued that the knowledge- intensive nature of the software engineering work also affects the rationale beyond the motivation and satisfaction of the professionals in this field [18]”</w:t>
-      </w:r>
-      <w:r>
-        <w:rPr>
-          <w:sz w:val="20"/>
-          <w:szCs w:val="20"/>
-        </w:rPr>
-        <w:t xml:space="preserve"> </w:t>
-      </w:r>
-      <w:proofErr w:type="spellStart"/>
-      <w:r>
-        <w:rPr>
-          <w:i/>
-          <w:sz w:val="20"/>
-          <w:szCs w:val="20"/>
-        </w:rPr>
-        <w:t>Wallgren</w:t>
-      </w:r>
-      <w:proofErr w:type="spellEnd"/>
-      <w:r>
-        <w:rPr>
-          <w:i/>
-          <w:sz w:val="20"/>
-          <w:szCs w:val="20"/>
-        </w:rPr>
-        <w:t xml:space="preserve">, L. G.; </w:t>
-      </w:r>
-      <w:proofErr w:type="spellStart"/>
-      <w:r>
-        <w:rPr>
-          <w:i/>
-          <w:sz w:val="20"/>
-          <w:szCs w:val="20"/>
-        </w:rPr>
-        <w:t>Hanse</w:t>
-      </w:r>
-      <w:proofErr w:type="spellEnd"/>
-      <w:r>
-        <w:rPr>
-          <w:i/>
-          <w:sz w:val="20"/>
-          <w:szCs w:val="20"/>
-        </w:rPr>
-        <w:t>, J. J. 2007. Job characteristics, motivators and stress among information technology consultants: A structural equation modeling approach. International Journal of Industrial Ergonomics, p. 51-59.</w:t>
-      </w:r>
-    </w:p>
-    <w:p>
-      <w:pPr>
-        <w:pStyle w:val="ListParagraph"/>
-        <w:ind w:left="0"/>
-        <w:rPr>
-          <w:sz w:val="20"/>
-          <w:szCs w:val="20"/>
-        </w:rPr>
-      </w:pPr>
-    </w:p>
-    <w:p>
-      <w:pPr>
-        <w:pStyle w:val="ListParagraph"/>
-        <w:ind w:left="0"/>
-        <w:rPr>
-          <w:sz w:val="20"/>
-          <w:szCs w:val="20"/>
-        </w:rPr>
-      </w:pPr>
-      <w:r>
-        <w:rPr>
-          <w:sz w:val="20"/>
-          <w:szCs w:val="20"/>
-          <w:highlight w:val="lightGray"/>
-        </w:rPr>
-        <w:t>“</w:t>
-      </w:r>
-      <w:proofErr w:type="gramStart"/>
-      <w:r>
-        <w:rPr>
-          <w:sz w:val="20"/>
-          <w:szCs w:val="20"/>
-          <w:highlight w:val="lightGray"/>
-        </w:rPr>
-        <w:t>the</w:t>
-      </w:r>
-      <w:proofErr w:type="gramEnd"/>
-      <w:r>
-        <w:rPr>
-          <w:sz w:val="20"/>
-          <w:szCs w:val="20"/>
-          <w:highlight w:val="lightGray"/>
-        </w:rPr>
-        <w:t xml:space="preserve"> WDQ could be effective in identifying specific characteristics of the software engineering work, in comparison to other occupations.”</w:t>
-      </w:r>
-    </w:p>
-    <w:p>
-      <w:pPr>
-        <w:pStyle w:val="ListParagraph"/>
-        <w:ind w:left="0"/>
-        <w:rPr>
-          <w:sz w:val="20"/>
-          <w:szCs w:val="20"/>
         </w:rPr>
       </w:pPr>
       <w:bookmarkStart w:id="0" w:name="_GoBack"/>
       <w:bookmarkEnd w:id="0"/>
-    </w:p>
-    <w:p>
-      <w:pPr>
-        <w:pStyle w:val="ListParagraph"/>
-        <w:ind w:left="0"/>
-        <w:rPr>
-          <w:sz w:val="20"/>
-          <w:szCs w:val="20"/>
-        </w:rPr>
-      </w:pPr>
       <w:r>
         <w:rPr>
           <w:sz w:val="20"/>
           <w:szCs w:val="20"/>
           <w:highlight w:val="lightGray"/>
         </w:rPr>
-        <w:t xml:space="preserve">“Our research on job rotation in
-of software engineering work and areas for further research. </w:t>
+        <w:t>“Recent research has argued that the knowledge- intensive nature of the software engineering work also affects the rationale beyond the motivation and satisfaction of the professionals in this field [18]”</w:t>
+      </w:r>
+      <w:r>
+        <w:rPr>
+          <w:sz w:val="20"/>
+          <w:szCs w:val="20"/>
+          <w:highlight w:val="lightGray"/>
+        </w:rPr>
+        <w:t xml:space="preserve"> </w:t>
+      </w:r>
+      <w:proofErr w:type="spellStart"/>
+      <w:r>
+        <w:rPr>
+          <w:i/>
+          <w:sz w:val="20"/>
+          <w:szCs w:val="20"/>
+          <w:highlight w:val="lightGray"/>
+        </w:rPr>
+        <w:t>Wallgren</w:t>
+      </w:r>
+      <w:proofErr w:type="spellEnd"/>
+      <w:r>
+        <w:rPr>
+          <w:i/>
+          <w:sz w:val="20"/>
+          <w:szCs w:val="20"/>
+          <w:highlight w:val="lightGray"/>
+        </w:rPr>
+        <w:t xml:space="preserve">, L. G.; </w:t>
+      </w:r>
+      <w:proofErr w:type="spellStart"/>
+      <w:r>
+        <w:rPr>
+          <w:i/>
+          <w:sz w:val="20"/>
+          <w:szCs w:val="20"/>
+          <w:highlight w:val="lightGray"/>
+        </w:rPr>
+        <w:t>Hanse</w:t>
+      </w:r>
+      <w:proofErr w:type="spellEnd"/>
+      <w:r>
+        <w:rPr>
+          <w:i/>
+          <w:sz w:val="20"/>
+          <w:szCs w:val="20"/>
+          <w:highlight w:val="lightGray"/>
+        </w:rPr>
+        <w:t>, J. J. 2007. Job characteristics, motivators and stress among information technology consultants: A structural equation modeling approach. International Journal of Industrial Ergonomics, p. 51-59.</w:t>
+      </w:r>
+    </w:p>
+    <w:p>
+      <w:pPr>
+        <w:pStyle w:val="ListParagraph"/>
+        <w:ind w:left="0"/>
+        <w:rPr>
+          <w:sz w:val="20"/>
+          <w:szCs w:val="20"/>
+          <w:highlight w:val="lightGray"/>
+        </w:rPr>
+      </w:pPr>
+    </w:p>
+    <w:p>
+      <w:pPr>
+        <w:pStyle w:val="ListParagraph"/>
+        <w:ind w:left="0"/>
+        <w:rPr>
+          <w:sz w:val="20"/>
+          <w:szCs w:val="20"/>
+          <w:highlight w:val="lightGray"/>
+        </w:rPr>
+      </w:pPr>
+      <w:r>
+        <w:rPr>
+          <w:sz w:val="20"/>
+          <w:szCs w:val="20"/>
+          <w:highlight w:val="lightGray"/>
+        </w:rPr>
+        <w:t>“</w:t>
       </w:r>
       <w:proofErr w:type="gramStart"/>
       <w:r>
@@ -3763,6 +3705,53 @@
           <w:szCs w:val="20"/>
           <w:highlight w:val="lightGray"/>
         </w:rPr>
+        <w:t>the</w:t>
+      </w:r>
+      <w:proofErr w:type="gramEnd"/>
+      <w:r>
+        <w:rPr>
+          <w:sz w:val="20"/>
+          <w:szCs w:val="20"/>
+          <w:highlight w:val="lightGray"/>
+        </w:rPr>
+        <w:t xml:space="preserve"> WDQ could be effective in identifying specific characteristics of the software engineering work, in comparison to other occupations.”</w:t>
+      </w:r>
+    </w:p>
+    <w:p>
+      <w:pPr>
+        <w:pStyle w:val="ListParagraph"/>
+        <w:ind w:left="0"/>
+        <w:rPr>
+          <w:sz w:val="20"/>
+          <w:szCs w:val="20"/>
+          <w:highlight w:val="lightGray"/>
+        </w:rPr>
+      </w:pPr>
+    </w:p>
+    <w:p>
+      <w:pPr>
+        <w:pStyle w:val="ListParagraph"/>
+        <w:ind w:left="0"/>
+        <w:rPr>
+          <w:sz w:val="20"/>
+          <w:szCs w:val="20"/>
+        </w:rPr>
+      </w:pPr>
+      <w:r>
+        <w:rPr>
+          <w:sz w:val="20"/>
+          <w:szCs w:val="20"/>
+          <w:highlight w:val="lightGray"/>
+        </w:rPr>
+        <w:t xml:space="preserve">“Our research on job rotation in of software engineering work and areas for further research. </w:t>
+      </w:r>
+      <w:proofErr w:type="gramStart"/>
+      <w:r>
+        <w:rPr>
+          <w:sz w:val="20"/>
+          <w:szCs w:val="20"/>
+          <w:highlight w:val="lightGray"/>
+        </w:rPr>
         <w:t>in</w:t>
       </w:r>
       <w:proofErr w:type="gramEnd"/>
@@ -3772,8 +3761,7 @@
           <w:szCs w:val="20"/>
           <w:highlight w:val="lightGray"/>
         </w:rPr>
-        <w:t xml:space="preserve">
-software engineering practice has found complex and potentially conflicting results [14]. This indicates that we need to improve our understanding of software engineering work characteristics to advance on designing managerial techniques to the practice [15].”</w:t>
+        <w:t xml:space="preserve"> software engineering practice has found complex and potentially conflicting results [14]. This indicates that we need to improve our understanding of software engineering work characteristics to advance on designing managerial techniques to the practice [15].”</w:t>
       </w:r>
     </w:p>
     <w:sectPr>

</xml_diff>

<commit_message>
Adicionado modificações para george testar
</commit_message>
<xml_diff>
--- a/Rascunho - Victor.docx
+++ b/Rascunho - Victor.docx
@@ -142,30 +142,30 @@
       </w:pPr>
       <w:r>
         <w:rPr>
-          <w:highlight w:val="lightGray"/>
+          <w:highlight w:val="cyan"/>
         </w:rPr>
         <w:t xml:space="preserve">Specifics of software engineering – </w:t>
       </w:r>
       <w:proofErr w:type="spellStart"/>
       <w:r>
         <w:rPr>
-          <w:highlight w:val="lightGray"/>
+          <w:highlight w:val="cyan"/>
         </w:rPr>
         <w:t>fundo</w:t>
       </w:r>
       <w:proofErr w:type="spellEnd"/>
       <w:r>
         <w:rPr>
-          <w:highlight w:val="lightGray"/>
+          <w:highlight w:val="cyan"/>
         </w:rPr>
         <w:t xml:space="preserve"> </w:t>
       </w:r>
       <w:proofErr w:type="spellStart"/>
       <w:r>
         <w:rPr>
-          <w:highlight w:val="lightGray"/>
-        </w:rPr>
-        <w:t>cinza</w:t>
+          <w:highlight w:val="cyan"/>
+        </w:rPr>
+        <w:t>turquesa</w:t>
       </w:r>
       <w:proofErr w:type="spellEnd"/>
     </w:p>
@@ -2841,13 +2841,14 @@
         <w:rPr>
           <w:sz w:val="20"/>
           <w:szCs w:val="20"/>
-        </w:rPr>
-      </w:pPr>
-      <w:r>
-        <w:rPr>
-          <w:sz w:val="20"/>
-          <w:szCs w:val="20"/>
-          <w:highlight w:val="lightGray"/>
+          <w:highlight w:val="cyan"/>
+        </w:rPr>
+      </w:pPr>
+      <w:r>
+        <w:rPr>
+          <w:sz w:val="20"/>
+          <w:szCs w:val="20"/>
+          <w:highlight w:val="cyan"/>
         </w:rPr>
         <w:t>“</w:t>
       </w:r>
@@ -2856,7 +2857,7 @@
         <w:rPr>
           <w:sz w:val="20"/>
           <w:szCs w:val="20"/>
-          <w:highlight w:val="lightGray"/>
+          <w:highlight w:val="cyan"/>
         </w:rPr>
         <w:t>the</w:t>
       </w:r>
@@ -2865,7 +2866,7 @@
         <w:rPr>
           <w:sz w:val="20"/>
           <w:szCs w:val="20"/>
-          <w:highlight w:val="lightGray"/>
+          <w:highlight w:val="cyan"/>
         </w:rPr>
         <w:t xml:space="preserve"> work on modular product designs has extensively examined the role of interdependencies among components of a product and has proposed approaches to minimize those dependencies”</w:t>
       </w:r>
@@ -2875,21 +2876,23 @@
         <w:rPr>
           <w:sz w:val="20"/>
           <w:szCs w:val="20"/>
-        </w:rPr>
-      </w:pPr>
-    </w:p>
-    <w:p>
-      <w:pPr>
-        <w:rPr>
-          <w:sz w:val="20"/>
-          <w:szCs w:val="20"/>
-        </w:rPr>
-      </w:pPr>
-      <w:r>
-        <w:rPr>
-          <w:sz w:val="20"/>
-          <w:szCs w:val="20"/>
-          <w:highlight w:val="lightGray"/>
+          <w:highlight w:val="cyan"/>
+        </w:rPr>
+      </w:pPr>
+    </w:p>
+    <w:p>
+      <w:pPr>
+        <w:rPr>
+          <w:sz w:val="20"/>
+          <w:szCs w:val="20"/>
+          <w:highlight w:val="cyan"/>
+        </w:rPr>
+      </w:pPr>
+      <w:r>
+        <w:rPr>
+          <w:sz w:val="20"/>
+          <w:szCs w:val="20"/>
+          <w:highlight w:val="cyan"/>
         </w:rPr>
         <w:t>“A key assumption in this line of work is that minimizing technical dependencies among product components will result in a modular work structure”</w:t>
       </w:r>
@@ -2899,21 +2902,22 @@
         <w:rPr>
           <w:sz w:val="20"/>
           <w:szCs w:val="20"/>
-        </w:rPr>
-      </w:pPr>
-    </w:p>
-    <w:p>
-      <w:pPr>
-        <w:rPr>
-          <w:sz w:val="20"/>
-          <w:szCs w:val="20"/>
-        </w:rPr>
-      </w:pPr>
-      <w:r>
-        <w:rPr>
-          <w:sz w:val="20"/>
-          <w:szCs w:val="20"/>
-          <w:highlight w:val="lightGray"/>
+          <w:highlight w:val="cyan"/>
+        </w:rPr>
+      </w:pPr>
+    </w:p>
+    <w:p>
+      <w:pPr>
+        <w:rPr>
+          <w:sz w:val="20"/>
+          <w:szCs w:val="20"/>
+        </w:rPr>
+      </w:pPr>
+      <w:r>
+        <w:rPr>
+          <w:sz w:val="20"/>
+          <w:szCs w:val="20"/>
+          <w:highlight w:val="cyan"/>
         </w:rPr>
         <w:t>“</w:t>
       </w:r>
@@ -2922,7 +2926,7 @@
         <w:rPr>
           <w:sz w:val="20"/>
           <w:szCs w:val="20"/>
-          <w:highlight w:val="lightGray"/>
+          <w:highlight w:val="cyan"/>
         </w:rPr>
         <w:t>those</w:t>
       </w:r>
@@ -2931,7 +2935,7 @@
         <w:rPr>
           <w:sz w:val="20"/>
           <w:szCs w:val="20"/>
-          <w:highlight w:val="lightGray"/>
+          <w:highlight w:val="cyan"/>
         </w:rPr>
         <w:t xml:space="preserve"> theoretical perspectives have important limitations. A modular strategy is vulnerable to unanticipated “cross-cutting” product features </w:t>
       </w:r>
@@ -2940,7 +2944,7 @@
         <w:rPr>
           <w:sz w:val="20"/>
           <w:szCs w:val="20"/>
-          <w:highlight w:val="lightGray"/>
+          <w:highlight w:val="cyan"/>
         </w:rPr>
         <w:t>as they require coordinated changes to multiple modules</w:t>
       </w:r>
@@ -2949,7 +2953,7 @@
         <w:rPr>
           <w:sz w:val="20"/>
           <w:szCs w:val="20"/>
-          <w:highlight w:val="lightGray"/>
+          <w:highlight w:val="cyan"/>
         </w:rPr>
         <w:t xml:space="preserve"> [23]. Moreover, modular structures as well as traditional organizational mechanisms for coordination tend not to be suitable for environments with volatile dependencies”</w:t>
       </w:r>
@@ -3385,13 +3389,14 @@
         <w:rPr>
           <w:sz w:val="20"/>
           <w:szCs w:val="20"/>
-        </w:rPr>
-      </w:pPr>
-      <w:r>
-        <w:rPr>
-          <w:sz w:val="20"/>
-          <w:szCs w:val="20"/>
-          <w:highlight w:val="lightGray"/>
+          <w:highlight w:val="cyan"/>
+        </w:rPr>
+      </w:pPr>
+      <w:r>
+        <w:rPr>
+          <w:sz w:val="20"/>
+          <w:szCs w:val="20"/>
+          <w:highlight w:val="cyan"/>
         </w:rPr>
         <w:t>“The study of job rotation in software engineering is motivated by the nature of the software development tasks that have more task variety and task identity than traditional jobs.”</w:t>
       </w:r>
@@ -3403,23 +3408,24 @@
         <w:rPr>
           <w:sz w:val="20"/>
           <w:szCs w:val="20"/>
-        </w:rPr>
-      </w:pPr>
-    </w:p>
-    <w:p>
-      <w:pPr>
-        <w:pStyle w:val="ListParagraph"/>
-        <w:ind w:left="0"/>
-        <w:rPr>
-          <w:sz w:val="20"/>
-          <w:szCs w:val="20"/>
-        </w:rPr>
-      </w:pPr>
-      <w:r>
-        <w:rPr>
-          <w:sz w:val="20"/>
-          <w:szCs w:val="20"/>
-          <w:highlight w:val="lightGray"/>
+          <w:highlight w:val="cyan"/>
+        </w:rPr>
+      </w:pPr>
+    </w:p>
+    <w:p>
+      <w:pPr>
+        <w:pStyle w:val="ListParagraph"/>
+        <w:ind w:left="0"/>
+        <w:rPr>
+          <w:sz w:val="20"/>
+          <w:szCs w:val="20"/>
+        </w:rPr>
+      </w:pPr>
+      <w:r>
+        <w:rPr>
+          <w:sz w:val="20"/>
+          <w:szCs w:val="20"/>
+          <w:highlight w:val="cyan"/>
         </w:rPr>
         <w:t>“</w:t>
       </w:r>
@@ -3428,7 +3434,7 @@
         <w:rPr>
           <w:sz w:val="20"/>
           <w:szCs w:val="20"/>
-          <w:highlight w:val="lightGray"/>
+          <w:highlight w:val="cyan"/>
         </w:rPr>
         <w:t>in</w:t>
       </w:r>
@@ -3437,7 +3443,7 @@
         <w:rPr>
           <w:sz w:val="20"/>
           <w:szCs w:val="20"/>
-          <w:highlight w:val="lightGray"/>
+          <w:highlight w:val="cyan"/>
         </w:rPr>
         <w:t xml:space="preserve"> software engineering job rotation decreases “task identity” and this seems to be due to the nature of software development in which projects are different from each other more than in other types of businesses.”</w:t>
       </w:r>
@@ -3607,159 +3613,167 @@
         <w:rPr>
           <w:sz w:val="20"/>
           <w:szCs w:val="20"/>
-          <w:highlight w:val="lightGray"/>
-        </w:rPr>
-      </w:pPr>
+          <w:highlight w:val="cyan"/>
+        </w:rPr>
+      </w:pPr>
+      <w:r>
+        <w:rPr>
+          <w:sz w:val="20"/>
+          <w:szCs w:val="20"/>
+          <w:highlight w:val="cyan"/>
+        </w:rPr>
+        <w:t>“Recent research has argued that the knowledge- intensive nature of the software engineering work also affects the rationale beyond the motivation and satisfaction of the professionals in this field [18]”</w:t>
+      </w:r>
+      <w:r>
+        <w:rPr>
+          <w:sz w:val="20"/>
+          <w:szCs w:val="20"/>
+          <w:highlight w:val="cyan"/>
+        </w:rPr>
+        <w:t xml:space="preserve"> </w:t>
+      </w:r>
+      <w:proofErr w:type="spellStart"/>
+      <w:r>
+        <w:rPr>
+          <w:i/>
+          <w:sz w:val="20"/>
+          <w:szCs w:val="20"/>
+          <w:highlight w:val="cyan"/>
+        </w:rPr>
+        <w:t>Wallgren</w:t>
+      </w:r>
+      <w:proofErr w:type="spellEnd"/>
+      <w:r>
+        <w:rPr>
+          <w:i/>
+          <w:sz w:val="20"/>
+          <w:szCs w:val="20"/>
+          <w:highlight w:val="cyan"/>
+        </w:rPr>
+        <w:t xml:space="preserve">, L. G.; </w:t>
+      </w:r>
+      <w:proofErr w:type="spellStart"/>
+      <w:r>
+        <w:rPr>
+          <w:i/>
+          <w:sz w:val="20"/>
+          <w:szCs w:val="20"/>
+          <w:highlight w:val="cyan"/>
+        </w:rPr>
+        <w:t>Hanse</w:t>
+      </w:r>
+      <w:proofErr w:type="spellEnd"/>
+      <w:r>
+        <w:rPr>
+          <w:i/>
+          <w:sz w:val="20"/>
+          <w:szCs w:val="20"/>
+          <w:highlight w:val="cyan"/>
+        </w:rPr>
+        <w:t>, J. J. 2007. Job characteristics, motivators and stress among information technology consultants: A structural equation modeling approach. International Journal of Industrial Ergonomics, p. 51-59.</w:t>
+      </w:r>
+    </w:p>
+    <w:p>
+      <w:pPr>
+        <w:pStyle w:val="ListParagraph"/>
+        <w:ind w:left="0"/>
+        <w:rPr>
+          <w:sz w:val="20"/>
+          <w:szCs w:val="20"/>
+          <w:highlight w:val="cyan"/>
+        </w:rPr>
+      </w:pPr>
+    </w:p>
+    <w:p>
+      <w:pPr>
+        <w:pStyle w:val="ListParagraph"/>
+        <w:ind w:left="0"/>
+        <w:rPr>
+          <w:sz w:val="20"/>
+          <w:szCs w:val="20"/>
+          <w:highlight w:val="cyan"/>
+        </w:rPr>
+      </w:pPr>
+      <w:r>
+        <w:rPr>
+          <w:sz w:val="20"/>
+          <w:szCs w:val="20"/>
+          <w:highlight w:val="cyan"/>
+        </w:rPr>
+        <w:t>“</w:t>
+      </w:r>
+      <w:proofErr w:type="gramStart"/>
+      <w:r>
+        <w:rPr>
+          <w:sz w:val="20"/>
+          <w:szCs w:val="20"/>
+          <w:highlight w:val="cyan"/>
+        </w:rPr>
+        <w:t>the</w:t>
+      </w:r>
+      <w:proofErr w:type="gramEnd"/>
+      <w:r>
+        <w:rPr>
+          <w:sz w:val="20"/>
+          <w:szCs w:val="20"/>
+          <w:highlight w:val="cyan"/>
+        </w:rPr>
+        <w:t xml:space="preserve"> WDQ could be effec</w:t>
+      </w:r>
       <w:bookmarkStart w:id="0" w:name="_GoBack"/>
       <w:bookmarkEnd w:id="0"/>
       <w:r>
         <w:rPr>
           <w:sz w:val="20"/>
           <w:szCs w:val="20"/>
-          <w:highlight w:val="lightGray"/>
-        </w:rPr>
-        <w:t>“Recent research has argued that the knowledge- intensive nature of the software engineering work also affects the rationale beyond the motivation and satisfaction of the professionals in this field [18]”</w:t>
-      </w:r>
-      <w:r>
-        <w:rPr>
-          <w:sz w:val="20"/>
-          <w:szCs w:val="20"/>
-          <w:highlight w:val="lightGray"/>
-        </w:rPr>
-        <w:t xml:space="preserve"> </w:t>
-      </w:r>
-      <w:proofErr w:type="spellStart"/>
-      <w:r>
-        <w:rPr>
-          <w:i/>
-          <w:sz w:val="20"/>
-          <w:szCs w:val="20"/>
-          <w:highlight w:val="lightGray"/>
-        </w:rPr>
-        <w:t>Wallgren</w:t>
-      </w:r>
-      <w:proofErr w:type="spellEnd"/>
-      <w:r>
-        <w:rPr>
-          <w:i/>
-          <w:sz w:val="20"/>
-          <w:szCs w:val="20"/>
-          <w:highlight w:val="lightGray"/>
-        </w:rPr>
-        <w:t xml:space="preserve">, L. G.; </w:t>
-      </w:r>
-      <w:proofErr w:type="spellStart"/>
-      <w:r>
-        <w:rPr>
-          <w:i/>
-          <w:sz w:val="20"/>
-          <w:szCs w:val="20"/>
-          <w:highlight w:val="lightGray"/>
-        </w:rPr>
-        <w:t>Hanse</w:t>
-      </w:r>
-      <w:proofErr w:type="spellEnd"/>
-      <w:r>
-        <w:rPr>
-          <w:i/>
-          <w:sz w:val="20"/>
-          <w:szCs w:val="20"/>
-          <w:highlight w:val="lightGray"/>
-        </w:rPr>
-        <w:t>, J. J. 2007. Job characteristics, motivators and stress among information technology consultants: A structural equation modeling approach. International Journal of Industrial Ergonomics, p. 51-59.</w:t>
-      </w:r>
-    </w:p>
-    <w:p>
-      <w:pPr>
-        <w:pStyle w:val="ListParagraph"/>
-        <w:ind w:left="0"/>
-        <w:rPr>
-          <w:sz w:val="20"/>
-          <w:szCs w:val="20"/>
-          <w:highlight w:val="lightGray"/>
-        </w:rPr>
-      </w:pPr>
-    </w:p>
-    <w:p>
-      <w:pPr>
-        <w:pStyle w:val="ListParagraph"/>
-        <w:ind w:left="0"/>
-        <w:rPr>
-          <w:sz w:val="20"/>
-          <w:szCs w:val="20"/>
-          <w:highlight w:val="lightGray"/>
-        </w:rPr>
-      </w:pPr>
-      <w:r>
-        <w:rPr>
-          <w:sz w:val="20"/>
-          <w:szCs w:val="20"/>
-          <w:highlight w:val="lightGray"/>
-        </w:rPr>
-        <w:t>“</w:t>
+          <w:highlight w:val="cyan"/>
+        </w:rPr>
+        <w:t>tive in identifying specific characteristics of the software engineering work, in comparison to other occupations.”</w:t>
+      </w:r>
+    </w:p>
+    <w:p>
+      <w:pPr>
+        <w:pStyle w:val="ListParagraph"/>
+        <w:ind w:left="0"/>
+        <w:rPr>
+          <w:sz w:val="20"/>
+          <w:szCs w:val="20"/>
+          <w:highlight w:val="cyan"/>
+        </w:rPr>
+      </w:pPr>
+    </w:p>
+    <w:p>
+      <w:pPr>
+        <w:pStyle w:val="ListParagraph"/>
+        <w:ind w:left="0"/>
+        <w:rPr>
+          <w:sz w:val="20"/>
+          <w:szCs w:val="20"/>
+        </w:rPr>
+      </w:pPr>
+      <w:r>
+        <w:rPr>
+          <w:sz w:val="20"/>
+          <w:szCs w:val="20"/>
+          <w:highlight w:val="cyan"/>
+        </w:rPr>
+        <w:t xml:space="preserve">“Our research on job rotation in of software engineering work and areas for further research. </w:t>
       </w:r>
       <w:proofErr w:type="gramStart"/>
       <w:r>
         <w:rPr>
           <w:sz w:val="20"/>
           <w:szCs w:val="20"/>
-          <w:highlight w:val="lightGray"/>
-        </w:rPr>
-        <w:t>the</w:t>
+          <w:highlight w:val="cyan"/>
+        </w:rPr>
+        <w:t>in</w:t>
       </w:r>
       <w:proofErr w:type="gramEnd"/>
       <w:r>
         <w:rPr>
           <w:sz w:val="20"/>
           <w:szCs w:val="20"/>
-          <w:highlight w:val="lightGray"/>
-        </w:rPr>
-        <w:t xml:space="preserve"> WDQ could be effective in identifying specific characteristics of the software engineering work, in comparison to other occupations.”</w:t>
-      </w:r>
-    </w:p>
-    <w:p>
-      <w:pPr>
-        <w:pStyle w:val="ListParagraph"/>
-        <w:ind w:left="0"/>
-        <w:rPr>
-          <w:sz w:val="20"/>
-          <w:szCs w:val="20"/>
-          <w:highlight w:val="lightGray"/>
-        </w:rPr>
-      </w:pPr>
-    </w:p>
-    <w:p>
-      <w:pPr>
-        <w:pStyle w:val="ListParagraph"/>
-        <w:ind w:left="0"/>
-        <w:rPr>
-          <w:sz w:val="20"/>
-          <w:szCs w:val="20"/>
-        </w:rPr>
-      </w:pPr>
-      <w:r>
-        <w:rPr>
-          <w:sz w:val="20"/>
-          <w:szCs w:val="20"/>
-          <w:highlight w:val="lightGray"/>
-        </w:rPr>
-        <w:t xml:space="preserve">“Our research on job rotation in of software engineering work and areas for further research. </w:t>
-      </w:r>
-      <w:proofErr w:type="gramStart"/>
-      <w:r>
-        <w:rPr>
-          <w:sz w:val="20"/>
-          <w:szCs w:val="20"/>
-          <w:highlight w:val="lightGray"/>
-        </w:rPr>
-        <w:t>in</w:t>
-      </w:r>
-      <w:proofErr w:type="gramEnd"/>
-      <w:r>
-        <w:rPr>
-          <w:sz w:val="20"/>
-          <w:szCs w:val="20"/>
-          <w:highlight w:val="lightGray"/>
+          <w:highlight w:val="cyan"/>
         </w:rPr>
         <w:t xml:space="preserve"> software engineering practice has found complex and potentially conflicting results [14]. This indicates that we need to improve our understanding of software engineering work characteristics to advance on designing managerial techniques to the practice [15].”</w:t>
       </w:r>

</xml_diff>

<commit_message>
Primeiro esboço da introdução
</commit_message>
<xml_diff>
--- a/Rascunho - Victor.docx
+++ b/Rascunho - Victor.docx
@@ -1381,7 +1381,6 @@
         <w:rPr>
           <w:b/>
         </w:rPr>
-        <w:lastRenderedPageBreak/>
         <w:t>(</w:t>
       </w:r>
       <w:r>
@@ -2261,7 +2260,6 @@
           <w:szCs w:val="20"/>
           <w:highlight w:val="yellow"/>
         </w:rPr>
-        <w:lastRenderedPageBreak/>
         <w:t xml:space="preserve">For instance, </w:t>
       </w:r>
       <w:proofErr w:type="spellStart"/>
@@ -2982,7 +2980,6 @@
           <w:szCs w:val="20"/>
           <w:highlight w:val="lightGray"/>
         </w:rPr>
-        <w:lastRenderedPageBreak/>
         <w:t xml:space="preserve">“Galbraith [19] argued that low levels of interdependency could be managed by traditional mechanisms such as rules, plans, and processes. However, as the level of interdependency increases, additional mechanisms such as lateral communication are required [19].” </w:t>
       </w:r>
       <w:r>
@@ -3016,7 +3013,7 @@
         <w:rPr>
           <w:sz w:val="20"/>
           <w:szCs w:val="20"/>
-          <w:highlight w:val="lightGray"/>
+          <w:highlight w:val="cyan"/>
         </w:rPr>
         <w:t>“</w:t>
       </w:r>
@@ -3024,7 +3021,7 @@
         <w:rPr>
           <w:sz w:val="20"/>
           <w:szCs w:val="20"/>
-          <w:highlight w:val="lightGray"/>
+          <w:highlight w:val="cyan"/>
         </w:rPr>
         <w:t>S</w:t>
       </w:r>
@@ -3032,7 +3029,7 @@
         <w:rPr>
           <w:sz w:val="20"/>
           <w:szCs w:val="20"/>
-          <w:highlight w:val="lightGray"/>
+          <w:highlight w:val="cyan"/>
         </w:rPr>
         <w:t>everal researches have documented how the use of modular designs to reduce technical dependencies tends to lead development teams to assume an exaggerated degree of independence”</w:t>
       </w:r>
@@ -3075,660 +3072,658 @@
         <w:rPr>
           <w:b/>
         </w:rPr>
-        <w:t>Microdynamics</w:t>
-      </w:r>
-      <w:proofErr w:type="spellEnd"/>
-      <w:r>
-        <w:rPr>
-          <w:b/>
-        </w:rPr>
-        <w:t>: Toward an Organizing Approach to Teamwork</w:t>
-      </w:r>
-      <w:r>
-        <w:rPr>
-          <w:b/>
-        </w:rPr>
-        <w:t xml:space="preserve"> – </w:t>
-      </w:r>
-      <w:r>
-        <w:rPr>
-          <w:b/>
-        </w:rPr>
-        <w:t xml:space="preserve">Humphrey, Stephen E. </w:t>
-      </w:r>
-      <w:proofErr w:type="spellStart"/>
-      <w:r>
-        <w:rPr>
-          <w:b/>
-        </w:rPr>
-        <w:t>Aime</w:t>
-      </w:r>
-      <w:proofErr w:type="spellEnd"/>
-      <w:r>
-        <w:rPr>
-          <w:b/>
-        </w:rPr>
-        <w:t xml:space="preserve">, </w:t>
-      </w:r>
-      <w:proofErr w:type="gramStart"/>
-      <w:r>
-        <w:rPr>
-          <w:b/>
-        </w:rPr>
-        <w:t>Federico</w:t>
-      </w:r>
-      <w:proofErr w:type="gramEnd"/>
-    </w:p>
-    <w:p>
-      <w:pPr>
-        <w:pStyle w:val="ListParagraph"/>
-        <w:ind w:left="0"/>
-        <w:rPr>
-          <w:sz w:val="20"/>
-          <w:szCs w:val="20"/>
-        </w:rPr>
-      </w:pPr>
-    </w:p>
-    <w:p>
-      <w:pPr>
-        <w:pStyle w:val="ListParagraph"/>
-        <w:ind w:left="0"/>
-        <w:rPr>
-          <w:sz w:val="20"/>
-          <w:szCs w:val="20"/>
-        </w:rPr>
-      </w:pPr>
-      <w:r>
-        <w:rPr>
-          <w:sz w:val="20"/>
-          <w:szCs w:val="20"/>
-          <w:highlight w:val="yellow"/>
-        </w:rPr>
-        <w:t>“</w:t>
-      </w:r>
-      <w:proofErr w:type="gramStart"/>
-      <w:r>
-        <w:rPr>
-          <w:sz w:val="20"/>
-          <w:szCs w:val="20"/>
-          <w:highlight w:val="yellow"/>
-        </w:rPr>
-        <w:t>the</w:t>
-      </w:r>
-      <w:proofErr w:type="gramEnd"/>
-      <w:r>
-        <w:rPr>
-          <w:sz w:val="20"/>
-          <w:szCs w:val="20"/>
-          <w:highlight w:val="yellow"/>
-        </w:rPr>
-        <w:t xml:space="preserve"> authors argued that the degree of symmetry in task dependence (i.e. there was mutual interdependence between two team members) impacts helping and trust”</w:t>
-      </w:r>
-    </w:p>
-    <w:p/>
-    <w:p>
-      <w:pPr>
-        <w:pStyle w:val="ListParagraph"/>
-        <w:ind w:left="0"/>
-        <w:rPr>
-          <w:b/>
-        </w:rPr>
-      </w:pPr>
-      <w:r>
-        <w:rPr>
-          <w:b/>
-        </w:rPr>
-        <w:t>(2016) Perceptions of task interdependence and functional leadership in schools – Kerry Barnett, John McCormick</w:t>
-      </w:r>
-    </w:p>
-    <w:p/>
-    <w:p>
-      <w:pPr>
-        <w:rPr>
-          <w:color w:val="008000"/>
-          <w:sz w:val="20"/>
-          <w:szCs w:val="20"/>
-        </w:rPr>
-      </w:pPr>
-      <w:r>
-        <w:rPr>
-          <w:color w:val="008000"/>
-          <w:sz w:val="20"/>
-          <w:szCs w:val="20"/>
-        </w:rPr>
-        <w:t>“Teams generally are considered potentially effective because they can bring together diverse skills, expertise, and experience necessary”</w:t>
-      </w:r>
-    </w:p>
-    <w:p>
-      <w:pPr>
-        <w:rPr>
-          <w:sz w:val="20"/>
-          <w:szCs w:val="20"/>
-        </w:rPr>
-      </w:pPr>
-    </w:p>
-    <w:p>
-      <w:pPr>
-        <w:rPr>
-          <w:color w:val="FF0000"/>
-          <w:sz w:val="20"/>
-          <w:szCs w:val="20"/>
-        </w:rPr>
-      </w:pPr>
-      <w:r>
-        <w:rPr>
-          <w:color w:val="FF0000"/>
-          <w:sz w:val="20"/>
-          <w:szCs w:val="20"/>
-        </w:rPr>
-        <w:t>“</w:t>
-      </w:r>
-      <w:r>
-        <w:rPr>
-          <w:color w:val="FF0000"/>
-          <w:sz w:val="20"/>
-          <w:szCs w:val="20"/>
-        </w:rPr>
-        <w:t>T</w:t>
-      </w:r>
-      <w:r>
-        <w:rPr>
-          <w:color w:val="FF0000"/>
-          <w:sz w:val="20"/>
-          <w:szCs w:val="20"/>
-        </w:rPr>
-        <w:t>eam tasks are not fixed, rather, they cycle episodically in terms of complexity and load they place on team member resources (cognitive, behavioral, and motivational) engaged as the team works to accomplish goals’ (Kozlowski et al., 2009, p. 116).”</w:t>
-      </w:r>
-    </w:p>
-    <w:p>
-      <w:pPr>
-        <w:pStyle w:val="ListParagraph"/>
-        <w:ind w:left="0"/>
-        <w:rPr>
-          <w:sz w:val="20"/>
-          <w:szCs w:val="20"/>
-        </w:rPr>
-      </w:pPr>
-    </w:p>
-    <w:p>
-      <w:pPr>
-        <w:pStyle w:val="ListParagraph"/>
-        <w:ind w:left="0"/>
-        <w:rPr>
-          <w:b/>
-        </w:rPr>
-      </w:pPr>
-      <w:r>
-        <w:rPr>
-          <w:b/>
-        </w:rPr>
-        <w:t>(</w:t>
-      </w:r>
-      <w:r>
-        <w:rPr>
-          <w:b/>
-        </w:rPr>
-        <w:t>2016</w:t>
-      </w:r>
-      <w:r>
-        <w:rPr>
-          <w:b/>
-        </w:rPr>
-        <w:t xml:space="preserve">) </w:t>
-      </w:r>
-      <w:r>
-        <w:rPr>
-          <w:b/>
-        </w:rPr>
-        <w:t>Building a theory of job rotation in software engineering from an instrumental case study</w:t>
-      </w:r>
-      <w:r>
-        <w:rPr>
-          <w:b/>
-        </w:rPr>
-        <w:t xml:space="preserve"> – </w:t>
-      </w:r>
-      <w:r>
-        <w:rPr>
-          <w:b/>
-        </w:rPr>
-        <w:t xml:space="preserve">Santos, </w:t>
-      </w:r>
-      <w:proofErr w:type="spellStart"/>
-      <w:r>
-        <w:rPr>
-          <w:b/>
-        </w:rPr>
-        <w:t>R.E.S.a</w:t>
-      </w:r>
-      <w:proofErr w:type="spellEnd"/>
-      <w:r>
-        <w:rPr>
-          <w:b/>
-        </w:rPr>
-        <w:t xml:space="preserve"> Da Silva, </w:t>
-      </w:r>
-      <w:proofErr w:type="spellStart"/>
-      <w:r>
-        <w:rPr>
-          <w:b/>
-        </w:rPr>
-        <w:t>F.Q.B.a</w:t>
-      </w:r>
-      <w:proofErr w:type="spellEnd"/>
-      <w:r>
-        <w:rPr>
-          <w:b/>
-        </w:rPr>
-        <w:t xml:space="preserve"> De </w:t>
-      </w:r>
-      <w:proofErr w:type="spellStart"/>
-      <w:r>
-        <w:rPr>
-          <w:b/>
-        </w:rPr>
-        <w:t>Magalhães</w:t>
-      </w:r>
-      <w:proofErr w:type="spellEnd"/>
-      <w:r>
-        <w:rPr>
-          <w:b/>
-        </w:rPr>
-        <w:t xml:space="preserve">, </w:t>
-      </w:r>
-      <w:proofErr w:type="spellStart"/>
-      <w:r>
-        <w:rPr>
-          <w:b/>
-        </w:rPr>
-        <w:t>C.V.C.a</w:t>
-      </w:r>
-      <w:proofErr w:type="spellEnd"/>
-      <w:r>
-        <w:rPr>
-          <w:b/>
-        </w:rPr>
-        <w:t xml:space="preserve"> </w:t>
-      </w:r>
-      <w:proofErr w:type="spellStart"/>
-      <w:r>
-        <w:rPr>
-          <w:b/>
-        </w:rPr>
-        <w:t>Monteiro</w:t>
-      </w:r>
-      <w:proofErr w:type="spellEnd"/>
-      <w:r>
-        <w:rPr>
-          <w:b/>
-        </w:rPr>
-        <w:t xml:space="preserve">, </w:t>
-      </w:r>
-      <w:proofErr w:type="spellStart"/>
-      <w:r>
-        <w:rPr>
-          <w:b/>
-        </w:rPr>
-        <w:t>C.V.F.b</w:t>
-      </w:r>
-      <w:proofErr w:type="spellEnd"/>
-    </w:p>
-    <w:p>
-      <w:pPr>
-        <w:pStyle w:val="ListParagraph"/>
-        <w:ind w:left="0"/>
-        <w:rPr>
-          <w:b/>
-        </w:rPr>
-      </w:pPr>
-    </w:p>
-    <w:p>
-      <w:pPr>
-        <w:pStyle w:val="ListParagraph"/>
-        <w:ind w:left="0"/>
-        <w:rPr>
-          <w:sz w:val="20"/>
-          <w:szCs w:val="20"/>
-          <w:highlight w:val="cyan"/>
-        </w:rPr>
-      </w:pPr>
-      <w:r>
-        <w:rPr>
-          <w:sz w:val="20"/>
-          <w:szCs w:val="20"/>
-          <w:highlight w:val="cyan"/>
-        </w:rPr>
-        <w:t>“The study of job rotation in software engineering is motivated by the nature of the software development tasks that have more task variety and task identity than traditional jobs.”</w:t>
-      </w:r>
-    </w:p>
-    <w:p>
-      <w:pPr>
-        <w:pStyle w:val="ListParagraph"/>
-        <w:ind w:left="0"/>
-        <w:rPr>
-          <w:sz w:val="20"/>
-          <w:szCs w:val="20"/>
-          <w:highlight w:val="cyan"/>
-        </w:rPr>
-      </w:pPr>
-    </w:p>
-    <w:p>
-      <w:pPr>
-        <w:pStyle w:val="ListParagraph"/>
-        <w:ind w:left="0"/>
-        <w:rPr>
-          <w:sz w:val="20"/>
-          <w:szCs w:val="20"/>
-        </w:rPr>
-      </w:pPr>
-      <w:r>
-        <w:rPr>
-          <w:sz w:val="20"/>
-          <w:szCs w:val="20"/>
-          <w:highlight w:val="cyan"/>
-        </w:rPr>
-        <w:t>“</w:t>
-      </w:r>
-      <w:proofErr w:type="gramStart"/>
-      <w:r>
-        <w:rPr>
-          <w:sz w:val="20"/>
-          <w:szCs w:val="20"/>
-          <w:highlight w:val="cyan"/>
-        </w:rPr>
-        <w:t>in</w:t>
-      </w:r>
-      <w:proofErr w:type="gramEnd"/>
-      <w:r>
-        <w:rPr>
-          <w:sz w:val="20"/>
-          <w:szCs w:val="20"/>
-          <w:highlight w:val="cyan"/>
-        </w:rPr>
-        <w:t xml:space="preserve"> software engineering job rotation decreases “task identity” and this seems to be due to the nature of software development in which projects are different from each other more than in other types of businesses.”</w:t>
-      </w:r>
-    </w:p>
-    <w:p>
-      <w:pPr>
-        <w:pStyle w:val="ListParagraph"/>
-        <w:ind w:left="0"/>
-        <w:rPr>
-          <w:sz w:val="20"/>
-          <w:szCs w:val="20"/>
-        </w:rPr>
-      </w:pPr>
-    </w:p>
-    <w:p>
-      <w:pPr>
-        <w:pStyle w:val="ListParagraph"/>
-        <w:ind w:left="0"/>
-        <w:rPr>
-          <w:sz w:val="20"/>
-          <w:szCs w:val="20"/>
-        </w:rPr>
-      </w:pPr>
-      <w:r>
-        <w:rPr>
-          <w:b/>
-        </w:rPr>
-        <w:t>(</w:t>
-      </w:r>
-      <w:r>
-        <w:rPr>
-          <w:b/>
-        </w:rPr>
-        <w:t>2016</w:t>
-      </w:r>
-      <w:r>
-        <w:rPr>
-          <w:b/>
-        </w:rPr>
-        <w:t xml:space="preserve">) </w:t>
-      </w:r>
-      <w:r>
-        <w:rPr>
-          <w:b/>
-        </w:rPr>
-        <w:t xml:space="preserve">Preliminary Findings about the Nature of Work in Software </w:t>
-      </w:r>
-      <w:proofErr w:type="gramStart"/>
-      <w:r>
-        <w:rPr>
-          <w:b/>
-        </w:rPr>
-        <w:t>Engineering :</w:t>
-      </w:r>
-      <w:proofErr w:type="gramEnd"/>
-      <w:r>
-        <w:rPr>
-          <w:b/>
-        </w:rPr>
-        <w:t xml:space="preserve"> An Exploratory Survey</w:t>
-      </w:r>
-      <w:r>
-        <w:rPr>
-          <w:b/>
-        </w:rPr>
-        <w:t xml:space="preserve"> – </w:t>
-      </w:r>
-      <w:r>
-        <w:rPr>
-          <w:b/>
-        </w:rPr>
-        <w:t>Silva, Fabio Q B</w:t>
-      </w:r>
-      <w:r>
-        <w:rPr>
-          <w:b/>
-        </w:rPr>
-        <w:t>;</w:t>
-      </w:r>
-      <w:r>
-        <w:rPr>
-          <w:b/>
-        </w:rPr>
-        <w:t xml:space="preserve"> </w:t>
-      </w:r>
-      <w:proofErr w:type="spellStart"/>
-      <w:r>
-        <w:rPr>
-          <w:b/>
-        </w:rPr>
-        <w:t>França</w:t>
-      </w:r>
-      <w:proofErr w:type="spellEnd"/>
-      <w:r>
-        <w:rPr>
-          <w:b/>
-        </w:rPr>
-        <w:t>, César</w:t>
-      </w:r>
-      <w:r>
-        <w:rPr>
-          <w:b/>
-        </w:rPr>
-        <w:t>;</w:t>
-      </w:r>
-      <w:r>
-        <w:rPr>
-          <w:b/>
-        </w:rPr>
-        <w:t xml:space="preserve"> </w:t>
-      </w:r>
-      <w:proofErr w:type="spellStart"/>
-      <w:r>
-        <w:rPr>
-          <w:b/>
-        </w:rPr>
-        <w:t>Magalhães</w:t>
-      </w:r>
-      <w:proofErr w:type="spellEnd"/>
-      <w:r>
-        <w:rPr>
-          <w:b/>
-        </w:rPr>
-        <w:t xml:space="preserve">, </w:t>
-      </w:r>
-      <w:proofErr w:type="spellStart"/>
-      <w:r>
-        <w:rPr>
-          <w:b/>
-        </w:rPr>
-        <w:t>Cleyton</w:t>
-      </w:r>
-      <w:proofErr w:type="spellEnd"/>
-      <w:r>
-        <w:rPr>
-          <w:b/>
-        </w:rPr>
-        <w:t xml:space="preserve"> V C</w:t>
-      </w:r>
-      <w:r>
-        <w:rPr>
-          <w:b/>
-        </w:rPr>
-        <w:t>;</w:t>
-      </w:r>
-      <w:r>
-        <w:rPr>
-          <w:b/>
-        </w:rPr>
-        <w:t xml:space="preserve"> Santos, Ronnie E S</w:t>
-      </w:r>
-    </w:p>
-    <w:p>
-      <w:pPr>
-        <w:pStyle w:val="ListParagraph"/>
-        <w:ind w:left="0"/>
-        <w:rPr>
-          <w:sz w:val="20"/>
-          <w:szCs w:val="20"/>
-        </w:rPr>
-      </w:pPr>
-    </w:p>
-    <w:p>
-      <w:pPr>
-        <w:pStyle w:val="ListParagraph"/>
-        <w:ind w:left="0"/>
-        <w:rPr>
-          <w:sz w:val="20"/>
-          <w:szCs w:val="20"/>
-          <w:highlight w:val="cyan"/>
-        </w:rPr>
-      </w:pPr>
-      <w:r>
-        <w:rPr>
-          <w:sz w:val="20"/>
-          <w:szCs w:val="20"/>
-          <w:highlight w:val="cyan"/>
-        </w:rPr>
-        <w:t>“Recent research has argued that the knowledge- intensive nature of the software engineering work also affects the rationale beyond the motivation and satisfaction of the professionals in this field [18]”</w:t>
-      </w:r>
-      <w:r>
-        <w:rPr>
-          <w:sz w:val="20"/>
-          <w:szCs w:val="20"/>
-          <w:highlight w:val="cyan"/>
-        </w:rPr>
-        <w:t xml:space="preserve"> </w:t>
-      </w:r>
-      <w:proofErr w:type="spellStart"/>
-      <w:r>
-        <w:rPr>
-          <w:i/>
-          <w:sz w:val="20"/>
-          <w:szCs w:val="20"/>
-          <w:highlight w:val="cyan"/>
-        </w:rPr>
-        <w:t>Wallgren</w:t>
-      </w:r>
-      <w:proofErr w:type="spellEnd"/>
-      <w:r>
-        <w:rPr>
-          <w:i/>
-          <w:sz w:val="20"/>
-          <w:szCs w:val="20"/>
-          <w:highlight w:val="cyan"/>
-        </w:rPr>
-        <w:t xml:space="preserve">, L. G.; </w:t>
-      </w:r>
-      <w:proofErr w:type="spellStart"/>
-      <w:r>
-        <w:rPr>
-          <w:i/>
-          <w:sz w:val="20"/>
-          <w:szCs w:val="20"/>
-          <w:highlight w:val="cyan"/>
-        </w:rPr>
-        <w:t>Hanse</w:t>
-      </w:r>
-      <w:proofErr w:type="spellEnd"/>
-      <w:r>
-        <w:rPr>
-          <w:i/>
-          <w:sz w:val="20"/>
-          <w:szCs w:val="20"/>
-          <w:highlight w:val="cyan"/>
-        </w:rPr>
-        <w:t>, J. J. 2007. Job characteristics, motivators and stress among information technology consultants: A structural equation modeling approach. International Journal of Industrial Ergonomics, p. 51-59.</w:t>
-      </w:r>
-    </w:p>
-    <w:p>
-      <w:pPr>
-        <w:pStyle w:val="ListParagraph"/>
-        <w:ind w:left="0"/>
-        <w:rPr>
-          <w:sz w:val="20"/>
-          <w:szCs w:val="20"/>
-          <w:highlight w:val="cyan"/>
-        </w:rPr>
-      </w:pPr>
-    </w:p>
-    <w:p>
-      <w:pPr>
-        <w:pStyle w:val="ListParagraph"/>
-        <w:ind w:left="0"/>
-        <w:rPr>
-          <w:sz w:val="20"/>
-          <w:szCs w:val="20"/>
-          <w:highlight w:val="cyan"/>
-        </w:rPr>
-      </w:pPr>
-      <w:r>
-        <w:rPr>
-          <w:sz w:val="20"/>
-          <w:szCs w:val="20"/>
-          <w:highlight w:val="cyan"/>
-        </w:rPr>
-        <w:t>“</w:t>
-      </w:r>
-      <w:proofErr w:type="gramStart"/>
-      <w:r>
-        <w:rPr>
-          <w:sz w:val="20"/>
-          <w:szCs w:val="20"/>
-          <w:highlight w:val="cyan"/>
-        </w:rPr>
-        <w:t>the</w:t>
-      </w:r>
-      <w:proofErr w:type="gramEnd"/>
-      <w:r>
-        <w:rPr>
-          <w:sz w:val="20"/>
-          <w:szCs w:val="20"/>
-          <w:highlight w:val="cyan"/>
-        </w:rPr>
-        <w:t xml:space="preserve"> WDQ could be effec</w:t>
+        <w:t>M</w:t>
       </w:r>
       <w:bookmarkStart w:id="0" w:name="_GoBack"/>
       <w:bookmarkEnd w:id="0"/>
       <w:r>
         <w:rPr>
+          <w:b/>
+        </w:rPr>
+        <w:t>icrodynamics</w:t>
+      </w:r>
+      <w:proofErr w:type="spellEnd"/>
+      <w:r>
+        <w:rPr>
+          <w:b/>
+        </w:rPr>
+        <w:t>: Toward an Organizing Approach to Teamwork</w:t>
+      </w:r>
+      <w:r>
+        <w:rPr>
+          <w:b/>
+        </w:rPr>
+        <w:t xml:space="preserve"> – </w:t>
+      </w:r>
+      <w:r>
+        <w:rPr>
+          <w:b/>
+        </w:rPr>
+        <w:t xml:space="preserve">Humphrey, Stephen E. </w:t>
+      </w:r>
+      <w:proofErr w:type="spellStart"/>
+      <w:r>
+        <w:rPr>
+          <w:b/>
+        </w:rPr>
+        <w:t>Aime</w:t>
+      </w:r>
+      <w:proofErr w:type="spellEnd"/>
+      <w:r>
+        <w:rPr>
+          <w:b/>
+        </w:rPr>
+        <w:t xml:space="preserve">, </w:t>
+      </w:r>
+      <w:proofErr w:type="gramStart"/>
+      <w:r>
+        <w:rPr>
+          <w:b/>
+        </w:rPr>
+        <w:t>Federico</w:t>
+      </w:r>
+      <w:proofErr w:type="gramEnd"/>
+    </w:p>
+    <w:p>
+      <w:pPr>
+        <w:pStyle w:val="ListParagraph"/>
+        <w:ind w:left="0"/>
+        <w:rPr>
+          <w:sz w:val="20"/>
+          <w:szCs w:val="20"/>
+        </w:rPr>
+      </w:pPr>
+    </w:p>
+    <w:p>
+      <w:pPr>
+        <w:pStyle w:val="ListParagraph"/>
+        <w:ind w:left="0"/>
+        <w:rPr>
+          <w:sz w:val="20"/>
+          <w:szCs w:val="20"/>
+        </w:rPr>
+      </w:pPr>
+      <w:r>
+        <w:rPr>
+          <w:sz w:val="20"/>
+          <w:szCs w:val="20"/>
+          <w:highlight w:val="yellow"/>
+        </w:rPr>
+        <w:t>“</w:t>
+      </w:r>
+      <w:proofErr w:type="gramStart"/>
+      <w:r>
+        <w:rPr>
+          <w:sz w:val="20"/>
+          <w:szCs w:val="20"/>
+          <w:highlight w:val="yellow"/>
+        </w:rPr>
+        <w:t>the</w:t>
+      </w:r>
+      <w:proofErr w:type="gramEnd"/>
+      <w:r>
+        <w:rPr>
+          <w:sz w:val="20"/>
+          <w:szCs w:val="20"/>
+          <w:highlight w:val="yellow"/>
+        </w:rPr>
+        <w:t xml:space="preserve"> authors argued that the degree of symmetry in task dependence (i.e. there was mutual interdependence between two team members) impacts helping and trust”</w:t>
+      </w:r>
+    </w:p>
+    <w:p/>
+    <w:p>
+      <w:pPr>
+        <w:pStyle w:val="ListParagraph"/>
+        <w:ind w:left="0"/>
+        <w:rPr>
+          <w:b/>
+        </w:rPr>
+      </w:pPr>
+      <w:r>
+        <w:rPr>
+          <w:b/>
+        </w:rPr>
+        <w:t>(2016) Perceptions of task interdependence and functional leadership in schools – Kerry Barnett, John McCormick</w:t>
+      </w:r>
+    </w:p>
+    <w:p/>
+    <w:p>
+      <w:pPr>
+        <w:rPr>
+          <w:color w:val="008000"/>
+          <w:sz w:val="20"/>
+          <w:szCs w:val="20"/>
+        </w:rPr>
+      </w:pPr>
+      <w:r>
+        <w:rPr>
+          <w:color w:val="008000"/>
+          <w:sz w:val="20"/>
+          <w:szCs w:val="20"/>
+        </w:rPr>
+        <w:t>“Teams generally are considered potentially effective because they can bring together diverse skills, expertise, and experience necessary”</w:t>
+      </w:r>
+    </w:p>
+    <w:p>
+      <w:pPr>
+        <w:rPr>
+          <w:sz w:val="20"/>
+          <w:szCs w:val="20"/>
+        </w:rPr>
+      </w:pPr>
+    </w:p>
+    <w:p>
+      <w:pPr>
+        <w:rPr>
+          <w:color w:val="FF0000"/>
+          <w:sz w:val="20"/>
+          <w:szCs w:val="20"/>
+        </w:rPr>
+      </w:pPr>
+      <w:r>
+        <w:rPr>
+          <w:color w:val="FF0000"/>
+          <w:sz w:val="20"/>
+          <w:szCs w:val="20"/>
+        </w:rPr>
+        <w:t>“</w:t>
+      </w:r>
+      <w:r>
+        <w:rPr>
+          <w:color w:val="FF0000"/>
+          <w:sz w:val="20"/>
+          <w:szCs w:val="20"/>
+        </w:rPr>
+        <w:t>T</w:t>
+      </w:r>
+      <w:r>
+        <w:rPr>
+          <w:color w:val="FF0000"/>
+          <w:sz w:val="20"/>
+          <w:szCs w:val="20"/>
+        </w:rPr>
+        <w:t>eam tasks are not fixed, rather, they cycle episodically in terms of complexity and load they place on team member resources (cognitive, behavioral, and motivational) engaged as the team works to accomplish goals’ (Kozlowski et al., 2009, p. 116).”</w:t>
+      </w:r>
+    </w:p>
+    <w:p>
+      <w:pPr>
+        <w:pStyle w:val="ListParagraph"/>
+        <w:ind w:left="0"/>
+        <w:rPr>
+          <w:sz w:val="20"/>
+          <w:szCs w:val="20"/>
+        </w:rPr>
+      </w:pPr>
+    </w:p>
+    <w:p>
+      <w:pPr>
+        <w:pStyle w:val="ListParagraph"/>
+        <w:ind w:left="0"/>
+        <w:rPr>
+          <w:b/>
+        </w:rPr>
+      </w:pPr>
+      <w:r>
+        <w:rPr>
+          <w:b/>
+        </w:rPr>
+        <w:t>(</w:t>
+      </w:r>
+      <w:r>
+        <w:rPr>
+          <w:b/>
+        </w:rPr>
+        <w:t>2016</w:t>
+      </w:r>
+      <w:r>
+        <w:rPr>
+          <w:b/>
+        </w:rPr>
+        <w:t xml:space="preserve">) </w:t>
+      </w:r>
+      <w:r>
+        <w:rPr>
+          <w:b/>
+        </w:rPr>
+        <w:t>Building a theory of job rotation in software engineering from an instrumental case study</w:t>
+      </w:r>
+      <w:r>
+        <w:rPr>
+          <w:b/>
+        </w:rPr>
+        <w:t xml:space="preserve"> – </w:t>
+      </w:r>
+      <w:r>
+        <w:rPr>
+          <w:b/>
+        </w:rPr>
+        <w:t xml:space="preserve">Santos, </w:t>
+      </w:r>
+      <w:proofErr w:type="spellStart"/>
+      <w:r>
+        <w:rPr>
+          <w:b/>
+        </w:rPr>
+        <w:t>R.E.S.a</w:t>
+      </w:r>
+      <w:proofErr w:type="spellEnd"/>
+      <w:r>
+        <w:rPr>
+          <w:b/>
+        </w:rPr>
+        <w:t xml:space="preserve"> Da Silva, </w:t>
+      </w:r>
+      <w:proofErr w:type="spellStart"/>
+      <w:r>
+        <w:rPr>
+          <w:b/>
+        </w:rPr>
+        <w:t>F.Q.B.a</w:t>
+      </w:r>
+      <w:proofErr w:type="spellEnd"/>
+      <w:r>
+        <w:rPr>
+          <w:b/>
+        </w:rPr>
+        <w:t xml:space="preserve"> De </w:t>
+      </w:r>
+      <w:proofErr w:type="spellStart"/>
+      <w:r>
+        <w:rPr>
+          <w:b/>
+        </w:rPr>
+        <w:t>Magalhães</w:t>
+      </w:r>
+      <w:proofErr w:type="spellEnd"/>
+      <w:r>
+        <w:rPr>
+          <w:b/>
+        </w:rPr>
+        <w:t xml:space="preserve">, </w:t>
+      </w:r>
+      <w:proofErr w:type="spellStart"/>
+      <w:r>
+        <w:rPr>
+          <w:b/>
+        </w:rPr>
+        <w:t>C.V.C.a</w:t>
+      </w:r>
+      <w:proofErr w:type="spellEnd"/>
+      <w:r>
+        <w:rPr>
+          <w:b/>
+        </w:rPr>
+        <w:t xml:space="preserve"> </w:t>
+      </w:r>
+      <w:proofErr w:type="spellStart"/>
+      <w:r>
+        <w:rPr>
+          <w:b/>
+        </w:rPr>
+        <w:t>Monteiro</w:t>
+      </w:r>
+      <w:proofErr w:type="spellEnd"/>
+      <w:r>
+        <w:rPr>
+          <w:b/>
+        </w:rPr>
+        <w:t xml:space="preserve">, </w:t>
+      </w:r>
+      <w:proofErr w:type="spellStart"/>
+      <w:r>
+        <w:rPr>
+          <w:b/>
+        </w:rPr>
+        <w:t>C.V.F.b</w:t>
+      </w:r>
+      <w:proofErr w:type="spellEnd"/>
+    </w:p>
+    <w:p>
+      <w:pPr>
+        <w:pStyle w:val="ListParagraph"/>
+        <w:ind w:left="0"/>
+        <w:rPr>
+          <w:b/>
+        </w:rPr>
+      </w:pPr>
+    </w:p>
+    <w:p>
+      <w:pPr>
+        <w:pStyle w:val="ListParagraph"/>
+        <w:ind w:left="0"/>
+        <w:rPr>
           <w:sz w:val="20"/>
           <w:szCs w:val="20"/>
           <w:highlight w:val="cyan"/>
         </w:rPr>
-        <w:t>tive in identifying specific characteristics of the software engineering work, in comparison to other occupations.”</w:t>
+      </w:pPr>
+      <w:r>
+        <w:rPr>
+          <w:sz w:val="20"/>
+          <w:szCs w:val="20"/>
+          <w:highlight w:val="cyan"/>
+        </w:rPr>
+        <w:t>“The study of job rotation in software engineering is motivated by the nature of the software development tasks that have more task variety and task identity than traditional jobs.”</w:t>
+      </w:r>
+    </w:p>
+    <w:p>
+      <w:pPr>
+        <w:pStyle w:val="ListParagraph"/>
+        <w:ind w:left="0"/>
+        <w:rPr>
+          <w:sz w:val="20"/>
+          <w:szCs w:val="20"/>
+          <w:highlight w:val="cyan"/>
+        </w:rPr>
+      </w:pPr>
+    </w:p>
+    <w:p>
+      <w:pPr>
+        <w:pStyle w:val="ListParagraph"/>
+        <w:ind w:left="0"/>
+        <w:rPr>
+          <w:sz w:val="20"/>
+          <w:szCs w:val="20"/>
+        </w:rPr>
+      </w:pPr>
+      <w:r>
+        <w:rPr>
+          <w:sz w:val="20"/>
+          <w:szCs w:val="20"/>
+          <w:highlight w:val="cyan"/>
+        </w:rPr>
+        <w:t>“</w:t>
+      </w:r>
+      <w:proofErr w:type="gramStart"/>
+      <w:r>
+        <w:rPr>
+          <w:sz w:val="20"/>
+          <w:szCs w:val="20"/>
+          <w:highlight w:val="cyan"/>
+        </w:rPr>
+        <w:t>in</w:t>
+      </w:r>
+      <w:proofErr w:type="gramEnd"/>
+      <w:r>
+        <w:rPr>
+          <w:sz w:val="20"/>
+          <w:szCs w:val="20"/>
+          <w:highlight w:val="cyan"/>
+        </w:rPr>
+        <w:t xml:space="preserve"> software engineering job rotation decreases “task identity” and this seems to be due to the nature of software development in which projects are different from each other more than in other types of businesses.”</w:t>
+      </w:r>
+    </w:p>
+    <w:p>
+      <w:pPr>
+        <w:pStyle w:val="ListParagraph"/>
+        <w:ind w:left="0"/>
+        <w:rPr>
+          <w:sz w:val="20"/>
+          <w:szCs w:val="20"/>
+        </w:rPr>
+      </w:pPr>
+    </w:p>
+    <w:p>
+      <w:pPr>
+        <w:pStyle w:val="ListParagraph"/>
+        <w:ind w:left="0"/>
+        <w:rPr>
+          <w:sz w:val="20"/>
+          <w:szCs w:val="20"/>
+        </w:rPr>
+      </w:pPr>
+      <w:r>
+        <w:rPr>
+          <w:b/>
+        </w:rPr>
+        <w:t>(</w:t>
+      </w:r>
+      <w:r>
+        <w:rPr>
+          <w:b/>
+        </w:rPr>
+        <w:t>2016</w:t>
+      </w:r>
+      <w:r>
+        <w:rPr>
+          <w:b/>
+        </w:rPr>
+        <w:t xml:space="preserve">) </w:t>
+      </w:r>
+      <w:r>
+        <w:rPr>
+          <w:b/>
+        </w:rPr>
+        <w:t xml:space="preserve">Preliminary Findings about the Nature of Work in Software </w:t>
+      </w:r>
+      <w:proofErr w:type="gramStart"/>
+      <w:r>
+        <w:rPr>
+          <w:b/>
+        </w:rPr>
+        <w:t>Engineering :</w:t>
+      </w:r>
+      <w:proofErr w:type="gramEnd"/>
+      <w:r>
+        <w:rPr>
+          <w:b/>
+        </w:rPr>
+        <w:t xml:space="preserve"> An Exploratory Survey</w:t>
+      </w:r>
+      <w:r>
+        <w:rPr>
+          <w:b/>
+        </w:rPr>
+        <w:t xml:space="preserve"> – </w:t>
+      </w:r>
+      <w:r>
+        <w:rPr>
+          <w:b/>
+        </w:rPr>
+        <w:t>Silva, Fabio Q B</w:t>
+      </w:r>
+      <w:r>
+        <w:rPr>
+          <w:b/>
+        </w:rPr>
+        <w:t>;</w:t>
+      </w:r>
+      <w:r>
+        <w:rPr>
+          <w:b/>
+        </w:rPr>
+        <w:t xml:space="preserve"> </w:t>
+      </w:r>
+      <w:proofErr w:type="spellStart"/>
+      <w:r>
+        <w:rPr>
+          <w:b/>
+        </w:rPr>
+        <w:t>França</w:t>
+      </w:r>
+      <w:proofErr w:type="spellEnd"/>
+      <w:r>
+        <w:rPr>
+          <w:b/>
+        </w:rPr>
+        <w:t>, César</w:t>
+      </w:r>
+      <w:r>
+        <w:rPr>
+          <w:b/>
+        </w:rPr>
+        <w:t>;</w:t>
+      </w:r>
+      <w:r>
+        <w:rPr>
+          <w:b/>
+        </w:rPr>
+        <w:t xml:space="preserve"> </w:t>
+      </w:r>
+      <w:proofErr w:type="spellStart"/>
+      <w:r>
+        <w:rPr>
+          <w:b/>
+        </w:rPr>
+        <w:t>Magalhães</w:t>
+      </w:r>
+      <w:proofErr w:type="spellEnd"/>
+      <w:r>
+        <w:rPr>
+          <w:b/>
+        </w:rPr>
+        <w:t xml:space="preserve">, </w:t>
+      </w:r>
+      <w:proofErr w:type="spellStart"/>
+      <w:r>
+        <w:rPr>
+          <w:b/>
+        </w:rPr>
+        <w:t>Cleyton</w:t>
+      </w:r>
+      <w:proofErr w:type="spellEnd"/>
+      <w:r>
+        <w:rPr>
+          <w:b/>
+        </w:rPr>
+        <w:t xml:space="preserve"> V C</w:t>
+      </w:r>
+      <w:r>
+        <w:rPr>
+          <w:b/>
+        </w:rPr>
+        <w:t>;</w:t>
+      </w:r>
+      <w:r>
+        <w:rPr>
+          <w:b/>
+        </w:rPr>
+        <w:t xml:space="preserve"> Santos, Ronnie E S</w:t>
+      </w:r>
+    </w:p>
+    <w:p>
+      <w:pPr>
+        <w:pStyle w:val="ListParagraph"/>
+        <w:ind w:left="0"/>
+        <w:rPr>
+          <w:sz w:val="20"/>
+          <w:szCs w:val="20"/>
+        </w:rPr>
+      </w:pPr>
+    </w:p>
+    <w:p>
+      <w:pPr>
+        <w:pStyle w:val="ListParagraph"/>
+        <w:ind w:left="0"/>
+        <w:rPr>
+          <w:sz w:val="20"/>
+          <w:szCs w:val="20"/>
+          <w:highlight w:val="cyan"/>
+        </w:rPr>
+      </w:pPr>
+      <w:r>
+        <w:rPr>
+          <w:sz w:val="20"/>
+          <w:szCs w:val="20"/>
+          <w:highlight w:val="cyan"/>
+        </w:rPr>
+        <w:t>“Recent research has argued that the knowledge- intensive nature of the software engineering work also affects the rationale beyond the motivation and satisfaction of the professionals in this field [18]”</w:t>
+      </w:r>
+      <w:r>
+        <w:rPr>
+          <w:sz w:val="20"/>
+          <w:szCs w:val="20"/>
+          <w:highlight w:val="cyan"/>
+        </w:rPr>
+        <w:t xml:space="preserve"> </w:t>
+      </w:r>
+      <w:proofErr w:type="spellStart"/>
+      <w:r>
+        <w:rPr>
+          <w:i/>
+          <w:sz w:val="20"/>
+          <w:szCs w:val="20"/>
+          <w:highlight w:val="cyan"/>
+        </w:rPr>
+        <w:t>Wallgren</w:t>
+      </w:r>
+      <w:proofErr w:type="spellEnd"/>
+      <w:r>
+        <w:rPr>
+          <w:i/>
+          <w:sz w:val="20"/>
+          <w:szCs w:val="20"/>
+          <w:highlight w:val="cyan"/>
+        </w:rPr>
+        <w:t xml:space="preserve">, L. G.; </w:t>
+      </w:r>
+      <w:proofErr w:type="spellStart"/>
+      <w:r>
+        <w:rPr>
+          <w:i/>
+          <w:sz w:val="20"/>
+          <w:szCs w:val="20"/>
+          <w:highlight w:val="cyan"/>
+        </w:rPr>
+        <w:t>Hanse</w:t>
+      </w:r>
+      <w:proofErr w:type="spellEnd"/>
+      <w:r>
+        <w:rPr>
+          <w:i/>
+          <w:sz w:val="20"/>
+          <w:szCs w:val="20"/>
+          <w:highlight w:val="cyan"/>
+        </w:rPr>
+        <w:t>, J. J. 2007. Job characteristics, motivators and stress among information technology consultants: A structural equation modeling approach. International Journal of Industrial Ergonomics, p. 51-59.</w:t>
+      </w:r>
+    </w:p>
+    <w:p>
+      <w:pPr>
+        <w:pStyle w:val="ListParagraph"/>
+        <w:ind w:left="0"/>
+        <w:rPr>
+          <w:sz w:val="20"/>
+          <w:szCs w:val="20"/>
+          <w:highlight w:val="cyan"/>
+        </w:rPr>
+      </w:pPr>
+    </w:p>
+    <w:p>
+      <w:pPr>
+        <w:pStyle w:val="ListParagraph"/>
+        <w:ind w:left="0"/>
+        <w:rPr>
+          <w:sz w:val="20"/>
+          <w:szCs w:val="20"/>
+          <w:highlight w:val="cyan"/>
+        </w:rPr>
+      </w:pPr>
+      <w:r>
+        <w:rPr>
+          <w:sz w:val="20"/>
+          <w:szCs w:val="20"/>
+          <w:highlight w:val="cyan"/>
+        </w:rPr>
+        <w:t>“</w:t>
+      </w:r>
+      <w:proofErr w:type="gramStart"/>
+      <w:r>
+        <w:rPr>
+          <w:sz w:val="20"/>
+          <w:szCs w:val="20"/>
+          <w:highlight w:val="cyan"/>
+        </w:rPr>
+        <w:t>the</w:t>
+      </w:r>
+      <w:proofErr w:type="gramEnd"/>
+      <w:r>
+        <w:rPr>
+          <w:sz w:val="20"/>
+          <w:szCs w:val="20"/>
+          <w:highlight w:val="cyan"/>
+        </w:rPr>
+        <w:t xml:space="preserve"> WDQ could be effective in identifying specific characteristics of the software engineering work, in comparison to other occupations.”</w:t>
       </w:r>
     </w:p>
     <w:p>

</xml_diff>